<commit_message>
se agrega otro archivo completo
</commit_message>
<xml_diff>
--- a/introduccion al desarrollo web.docx
+++ b/introduccion al desarrollo web.docx
@@ -28,22 +28,13 @@
           <w:rFonts w:ascii="Arial" w:hAnsi="Arial" w:cs="Arial"/>
           <w:color w:val="1B3A7E" w:themeColor="accent6" w:themeShade="80"/>
         </w:rPr>
-        <w:t xml:space="preserve">l software está comiendo al mundo” -Marc </w:t>
-      </w:r>
-      <w:proofErr w:type="spellStart"/>
+        <w:t>l software está comiendo al mundo” -Marc Andreeson</w:t>
+      </w:r>
       <w:r>
         <w:rPr>
           <w:rFonts w:ascii="Arial" w:hAnsi="Arial" w:cs="Arial"/>
           <w:color w:val="1B3A7E" w:themeColor="accent6" w:themeShade="80"/>
         </w:rPr>
-        <w:t>Andreeson</w:t>
-      </w:r>
-      <w:proofErr w:type="spellEnd"/>
-      <w:r>
-        <w:rPr>
-          <w:rFonts w:ascii="Arial" w:hAnsi="Arial" w:cs="Arial"/>
-          <w:color w:val="1B3A7E" w:themeColor="accent6" w:themeShade="80"/>
-        </w:rPr>
         <w:t>.</w:t>
       </w:r>
     </w:p>
@@ -59,21 +50,7 @@
           <w:rFonts w:ascii="Arial" w:hAnsi="Arial" w:cs="Arial"/>
           <w:color w:val="632E62" w:themeColor="text2"/>
         </w:rPr>
-        <w:t>(</w:t>
-      </w:r>
-      <w:r>
-        <w:rPr>
-          <w:rFonts w:ascii="Arial" w:hAnsi="Arial" w:cs="Arial"/>
-          <w:color w:val="632E62" w:themeColor="text2"/>
-        </w:rPr>
-        <w:t>el desarrollo de software es el arte de resolver usando el hardware</w:t>
-      </w:r>
-      <w:r>
-        <w:rPr>
-          <w:rFonts w:ascii="Arial" w:hAnsi="Arial" w:cs="Arial"/>
-          <w:color w:val="632E62" w:themeColor="text2"/>
-        </w:rPr>
-        <w:t>)</w:t>
+        <w:t>(el desarrollo de software es el arte de resolver usando el hardware)</w:t>
       </w:r>
     </w:p>
     <w:p>
@@ -147,15 +124,7 @@
           <w:sz w:val="24"/>
           <w:szCs w:val="24"/>
         </w:rPr>
-        <w:t xml:space="preserve">es el conjunto de actividades como el diseño, creación -programación, pruebas, despliegue documentación, </w:t>
-      </w:r>
-      <w:r>
-        <w:rPr>
-          <w:rFonts w:ascii="Arial" w:hAnsi="Arial" w:cs="Arial"/>
-          <w:sz w:val="24"/>
-          <w:szCs w:val="24"/>
-        </w:rPr>
-        <w:t>mantenimiento</w:t>
+        <w:t>es el conjunto de actividades como el diseño, creación -programación, pruebas, despliegue documentación, mantenimiento</w:t>
       </w:r>
       <w:r>
         <w:rPr>
@@ -302,17 +271,8 @@
                                 <w:rFonts w:ascii="Harrington" w:hAnsi="Harrington"/>
                                 <w:color w:val="665EB8" w:themeColor="accent4"/>
                               </w:rPr>
-                              <w:t xml:space="preserve">Mentoría 3: Fernando </w:t>
+                              <w:t>Mentoría 3: Fernando Gallardo</w:t>
                             </w:r>
-                            <w:proofErr w:type="spellStart"/>
-                            <w:r>
-                              <w:rPr>
-                                <w:rFonts w:ascii="Harrington" w:hAnsi="Harrington"/>
-                                <w:color w:val="665EB8" w:themeColor="accent4"/>
-                              </w:rPr>
-                              <w:t>Gallardo</w:t>
-                            </w:r>
-                            <w:proofErr w:type="spellEnd"/>
                           </w:p>
                         </w:txbxContent>
                       </wps:txbx>
@@ -653,7 +613,7 @@
           <w:sz w:val="28"/>
           <w:szCs w:val="28"/>
         </w:rPr>
-        <w:t>Requerimientos</w:t>
+        <w:t>Requerimientos:</w:t>
       </w:r>
       <w:r>
         <w:rPr>
@@ -662,15 +622,6 @@
           <w:sz w:val="28"/>
           <w:szCs w:val="28"/>
         </w:rPr>
-        <w:t>:</w:t>
-      </w:r>
-      <w:r>
-        <w:rPr>
-          <w:rFonts w:ascii="Arial" w:hAnsi="Arial" w:cs="Arial"/>
-          <w:color w:val="301D7D" w:themeColor="accent3" w:themeShade="80"/>
-          <w:sz w:val="28"/>
-          <w:szCs w:val="28"/>
-        </w:rPr>
         <w:t xml:space="preserve"> </w:t>
       </w:r>
       <w:r>
@@ -679,33 +630,7 @@
           <w:sz w:val="24"/>
           <w:szCs w:val="24"/>
         </w:rPr>
-        <w:t xml:space="preserve">son las necesidades de los </w:t>
-      </w:r>
-      <w:proofErr w:type="spellStart"/>
-      <w:r>
-        <w:rPr>
-          <w:rFonts w:ascii="Arial" w:hAnsi="Arial" w:cs="Arial"/>
-          <w:sz w:val="24"/>
-          <w:szCs w:val="24"/>
-        </w:rPr>
-        <w:t>Stakeholders</w:t>
-      </w:r>
-      <w:proofErr w:type="spellEnd"/>
-      <w:r>
-        <w:rPr>
-          <w:rFonts w:ascii="Arial" w:hAnsi="Arial" w:cs="Arial"/>
-          <w:sz w:val="24"/>
-          <w:szCs w:val="24"/>
-        </w:rPr>
-        <w:t xml:space="preserve"> que requiere que el Sistema deba de cumplir de manera Satisfactoria. Son los que definen las funciones que el sistema será capaz de realizar, describen las transformaciones que el sistema realiza sobre las entradas para producir salidas</w:t>
-      </w:r>
-      <w:r>
-        <w:rPr>
-          <w:rFonts w:ascii="Arial" w:hAnsi="Arial" w:cs="Arial"/>
-          <w:sz w:val="24"/>
-          <w:szCs w:val="24"/>
-        </w:rPr>
-        <w:t>.</w:t>
+        <w:t>son las necesidades de los Stakeholders que requiere que el Sistema deba de cumplir de manera Satisfactoria. Son los que definen las funciones que el sistema será capaz de realizar, describen las transformaciones que el sistema realiza sobre las entradas para producir salidas.</w:t>
       </w:r>
     </w:p>
     <w:p>
@@ -726,16 +651,7 @@
           <w:sz w:val="28"/>
           <w:szCs w:val="28"/>
         </w:rPr>
-        <w:t>Diseño</w:t>
-      </w:r>
-      <w:r>
-        <w:rPr>
-          <w:rFonts w:ascii="Arial" w:hAnsi="Arial" w:cs="Arial"/>
-          <w:color w:val="301D7D" w:themeColor="accent3" w:themeShade="80"/>
-          <w:sz w:val="28"/>
-          <w:szCs w:val="28"/>
-        </w:rPr>
-        <w:t>:</w:t>
+        <w:t>Diseño:</w:t>
       </w:r>
       <w:r>
         <w:rPr>
@@ -810,16 +726,7 @@
           <w:szCs w:val="28"/>
         </w:rPr>
         <w:lastRenderedPageBreak/>
-        <w:t>Pruebas</w:t>
-      </w:r>
-      <w:r>
-        <w:rPr>
-          <w:rFonts w:ascii="Arial" w:hAnsi="Arial" w:cs="Arial"/>
-          <w:color w:val="301D7D" w:themeColor="accent3" w:themeShade="80"/>
-          <w:sz w:val="28"/>
-          <w:szCs w:val="28"/>
-        </w:rPr>
-        <w:t>:</w:t>
+        <w:t>Pruebas:</w:t>
       </w:r>
       <w:r>
         <w:rPr>
@@ -854,16 +761,7 @@
           <w:sz w:val="28"/>
           <w:szCs w:val="28"/>
         </w:rPr>
-        <w:t>Calidad</w:t>
-      </w:r>
-      <w:r>
-        <w:rPr>
-          <w:rFonts w:ascii="Arial" w:hAnsi="Arial" w:cs="Arial"/>
-          <w:color w:val="301D7D" w:themeColor="accent3" w:themeShade="80"/>
-          <w:sz w:val="28"/>
-          <w:szCs w:val="28"/>
-        </w:rPr>
-        <w:t>:</w:t>
+        <w:t>Calidad:</w:t>
       </w:r>
       <w:r>
         <w:rPr>
@@ -898,25 +796,7 @@
           <w:sz w:val="28"/>
           <w:szCs w:val="28"/>
         </w:rPr>
-        <w:t>Mantenimiento</w:t>
-      </w:r>
-      <w:r>
-        <w:rPr>
-          <w:rFonts w:ascii="Arial" w:hAnsi="Arial" w:cs="Arial"/>
-          <w:color w:val="301D7D" w:themeColor="accent3" w:themeShade="80"/>
-          <w:sz w:val="28"/>
-          <w:szCs w:val="28"/>
-        </w:rPr>
-        <w:t>:</w:t>
-      </w:r>
-      <w:r>
-        <w:rPr>
-          <w:rFonts w:ascii="Arial" w:hAnsi="Arial" w:cs="Arial"/>
-          <w:color w:val="301D7D" w:themeColor="accent3" w:themeShade="80"/>
-          <w:sz w:val="28"/>
-          <w:szCs w:val="28"/>
-        </w:rPr>
-        <w:t xml:space="preserve"> </w:t>
+        <w:t xml:space="preserve">Mantenimiento: </w:t>
       </w:r>
       <w:r>
         <w:rPr>
@@ -944,16 +824,7 @@
           <w:sz w:val="28"/>
           <w:szCs w:val="28"/>
         </w:rPr>
-        <w:t>Administración de configuración</w:t>
-      </w:r>
-      <w:r>
-        <w:rPr>
-          <w:rFonts w:ascii="Arial" w:hAnsi="Arial" w:cs="Arial"/>
-          <w:color w:val="301D7D" w:themeColor="accent3" w:themeShade="80"/>
-          <w:sz w:val="28"/>
-          <w:szCs w:val="28"/>
-        </w:rPr>
-        <w:t>:</w:t>
+        <w:t>Administración de configuración:</w:t>
       </w:r>
       <w:r>
         <w:rPr>
@@ -998,16 +869,7 @@
           <w:sz w:val="28"/>
           <w:szCs w:val="28"/>
         </w:rPr>
-        <w:t>Administración de proyectos</w:t>
-      </w:r>
-      <w:r>
-        <w:rPr>
-          <w:rFonts w:ascii="Arial" w:hAnsi="Arial" w:cs="Arial"/>
-          <w:color w:val="301D7D" w:themeColor="accent3" w:themeShade="80"/>
-          <w:sz w:val="28"/>
-          <w:szCs w:val="28"/>
-        </w:rPr>
-        <w:t>:</w:t>
+        <w:t>Administración de proyectos:</w:t>
       </w:r>
       <w:r>
         <w:rPr>
@@ -1050,15 +912,7 @@
           <w:sz w:val="24"/>
           <w:szCs w:val="24"/>
         </w:rPr>
-        <w:t>:</w:t>
-      </w:r>
-      <w:r>
-        <w:rPr>
-          <w:rFonts w:ascii="Arial" w:hAnsi="Arial" w:cs="Arial"/>
-          <w:sz w:val="24"/>
-          <w:szCs w:val="24"/>
-        </w:rPr>
-        <w:t xml:space="preserve"> </w:t>
+        <w:t xml:space="preserve">: </w:t>
       </w:r>
       <w:r>
         <w:rPr>
@@ -1088,16 +942,7 @@
           <w:sz w:val="28"/>
           <w:szCs w:val="28"/>
         </w:rPr>
-        <w:t>Herramientas y métodos</w:t>
-      </w:r>
-      <w:r>
-        <w:rPr>
-          <w:rFonts w:ascii="Arial" w:hAnsi="Arial" w:cs="Arial"/>
-          <w:color w:val="301D7D" w:themeColor="accent3" w:themeShade="80"/>
-          <w:sz w:val="28"/>
-          <w:szCs w:val="28"/>
-        </w:rPr>
-        <w:t>:</w:t>
+        <w:t>Herramientas y métodos:</w:t>
       </w:r>
       <w:r>
         <w:rPr>
@@ -1243,7 +1088,6 @@
           <w:szCs w:val="28"/>
         </w:rPr>
       </w:pPr>
-      <w:proofErr w:type="spellStart"/>
       <w:r>
         <w:rPr>
           <w:rFonts w:ascii="Arial" w:hAnsi="Arial" w:cs="Arial"/>
@@ -1289,7 +1133,6 @@
         </w:rPr>
         <w:t>nd</w:t>
       </w:r>
-      <w:proofErr w:type="spellEnd"/>
       <w:r>
         <w:rPr>
           <w:rFonts w:ascii="Arial" w:hAnsi="Arial" w:cs="Arial"/>
@@ -1314,15 +1157,7 @@
           <w:sz w:val="24"/>
           <w:szCs w:val="24"/>
         </w:rPr>
-        <w:t>E</w:t>
-      </w:r>
-      <w:r>
-        <w:rPr>
-          <w:rFonts w:ascii="Arial" w:hAnsi="Arial" w:cs="Arial"/>
-          <w:sz w:val="24"/>
-          <w:szCs w:val="24"/>
-        </w:rPr>
-        <w:t>s la parte del desarrollo web que se dedica a la parte frontal de un sitio web, en pocas palabras del diseño de un sitio web, desde la estructura del sitio hasta los estilos como colores, fondos, tamaños hasta llegar a las animaciones y efectos.</w:t>
+        <w:t>Es la parte del desarrollo web que se dedica a la parte frontal de un sitio web, en pocas palabras del diseño de un sitio web, desde la estructura del sitio hasta los estilos como colores, fondos, tamaños hasta llegar a las animaciones y efectos.</w:t>
       </w:r>
     </w:p>
     <w:p>
@@ -1336,7 +1171,6 @@
           <w:szCs w:val="28"/>
         </w:rPr>
       </w:pPr>
-      <w:proofErr w:type="spellStart"/>
       <w:r>
         <w:rPr>
           <w:rFonts w:ascii="Arial" w:hAnsi="Arial" w:cs="Arial"/>
@@ -1364,7 +1198,6 @@
         </w:rPr>
         <w:t>nd</w:t>
       </w:r>
-      <w:proofErr w:type="spellEnd"/>
       <w:r>
         <w:rPr>
           <w:rFonts w:ascii="Arial" w:hAnsi="Arial" w:cs="Arial"/>
@@ -1380,6 +1213,52 @@
           <w:sz w:val="24"/>
           <w:szCs w:val="24"/>
         </w:rPr>
+        <w:t>Es la parte del desarrollo web que se encarga de que toda la lógica de una página web funcione. Se trata del conjunto de acciones que pasan en una web pero que no vemos como, por ejemplo, la comunicación con el servidor.</w:t>
+      </w:r>
+    </w:p>
+    <w:p>
+      <w:pPr>
+        <w:spacing w:line="360" w:lineRule="auto"/>
+        <w:rPr>
+          <w:rFonts w:ascii="Arial" w:hAnsi="Arial" w:cs="Arial"/>
+          <w:color w:val="2957BD" w:themeColor="accent6" w:themeShade="BF"/>
+          <w:sz w:val="28"/>
+          <w:szCs w:val="28"/>
+        </w:rPr>
+      </w:pPr>
+      <w:r>
+        <w:rPr>
+          <w:rFonts w:ascii="Arial" w:hAnsi="Arial" w:cs="Arial"/>
+          <w:color w:val="2957BD" w:themeColor="accent6" w:themeShade="BF"/>
+          <w:sz w:val="28"/>
+          <w:szCs w:val="28"/>
+        </w:rPr>
+        <w:t>Móvil</w:t>
+      </w:r>
+      <w:r>
+        <w:rPr>
+          <w:rFonts w:ascii="Arial" w:hAnsi="Arial" w:cs="Arial"/>
+          <w:color w:val="2957BD" w:themeColor="accent6" w:themeShade="BF"/>
+          <w:sz w:val="28"/>
+          <w:szCs w:val="28"/>
+        </w:rPr>
+        <w:t>:</w:t>
+      </w:r>
+      <w:r>
+        <w:rPr>
+          <w:rFonts w:ascii="Arial" w:hAnsi="Arial" w:cs="Arial"/>
+          <w:color w:val="2957BD" w:themeColor="accent6" w:themeShade="BF"/>
+          <w:sz w:val="28"/>
+          <w:szCs w:val="28"/>
+        </w:rPr>
+        <w:t xml:space="preserve"> </w:t>
+      </w:r>
+      <w:r>
+        <w:rPr>
+          <w:rFonts w:ascii="Arial" w:hAnsi="Arial" w:cs="Arial"/>
+          <w:sz w:val="24"/>
+          <w:szCs w:val="24"/>
+        </w:rPr>
         <w:t>E</w:t>
       </w:r>
       <w:r>
@@ -1388,149 +1267,7 @@
           <w:sz w:val="24"/>
           <w:szCs w:val="24"/>
         </w:rPr>
-        <w:t>s la parte del desarrollo web que se encarga de que toda la lógica de una página web funcione. Se trata del conjunto de acciones que pasan en una web pero que no vemos como, por ejemplo, la comunicación con el servidor.</w:t>
-      </w:r>
-    </w:p>
-    <w:p>
-      <w:pPr>
-        <w:spacing w:line="360" w:lineRule="auto"/>
-        <w:rPr>
-          <w:rFonts w:ascii="Arial" w:hAnsi="Arial" w:cs="Arial"/>
-          <w:color w:val="2957BD" w:themeColor="accent6" w:themeShade="BF"/>
-          <w:sz w:val="28"/>
-          <w:szCs w:val="28"/>
-        </w:rPr>
-      </w:pPr>
-      <w:r>
-        <w:rPr>
-          <w:rFonts w:ascii="Arial" w:hAnsi="Arial" w:cs="Arial"/>
-          <w:color w:val="2957BD" w:themeColor="accent6" w:themeShade="BF"/>
-          <w:sz w:val="28"/>
-          <w:szCs w:val="28"/>
-        </w:rPr>
-        <w:t>Móvil</w:t>
-      </w:r>
-      <w:r>
-        <w:rPr>
-          <w:rFonts w:ascii="Arial" w:hAnsi="Arial" w:cs="Arial"/>
-          <w:color w:val="2957BD" w:themeColor="accent6" w:themeShade="BF"/>
-          <w:sz w:val="28"/>
-          <w:szCs w:val="28"/>
-        </w:rPr>
-        <w:t>:</w:t>
-      </w:r>
-      <w:r>
-        <w:rPr>
-          <w:rFonts w:ascii="Arial" w:hAnsi="Arial" w:cs="Arial"/>
-          <w:color w:val="2957BD" w:themeColor="accent6" w:themeShade="BF"/>
-          <w:sz w:val="28"/>
-          <w:szCs w:val="28"/>
-        </w:rPr>
-        <w:t xml:space="preserve"> </w:t>
-      </w:r>
-      <w:r>
-        <w:rPr>
-          <w:rFonts w:ascii="Arial" w:hAnsi="Arial" w:cs="Arial"/>
-          <w:sz w:val="24"/>
-          <w:szCs w:val="24"/>
-        </w:rPr>
-        <w:t>E</w:t>
-      </w:r>
-      <w:r>
-        <w:rPr>
-          <w:rFonts w:ascii="Arial" w:hAnsi="Arial" w:cs="Arial"/>
-          <w:sz w:val="24"/>
-          <w:szCs w:val="24"/>
-        </w:rPr>
-        <w:t xml:space="preserve">s la creación de aplicaciones para dispositivos móviles iOS y </w:t>
-      </w:r>
-      <w:r>
-        <w:rPr>
-          <w:rFonts w:ascii="Arial" w:hAnsi="Arial" w:cs="Arial"/>
-          <w:sz w:val="24"/>
-          <w:szCs w:val="24"/>
-        </w:rPr>
-        <w:t>Android,</w:t>
-      </w:r>
-      <w:r>
-        <w:rPr>
-          <w:rFonts w:ascii="Arial" w:hAnsi="Arial" w:cs="Arial"/>
-          <w:sz w:val="24"/>
-          <w:szCs w:val="24"/>
-        </w:rPr>
-        <w:t xml:space="preserve"> así como dispositivos similares (Apple </w:t>
-      </w:r>
-      <w:proofErr w:type="spellStart"/>
-      <w:r>
-        <w:rPr>
-          <w:rFonts w:ascii="Arial" w:hAnsi="Arial" w:cs="Arial"/>
-          <w:sz w:val="24"/>
-          <w:szCs w:val="24"/>
-        </w:rPr>
-        <w:t>Watch</w:t>
-      </w:r>
-      <w:proofErr w:type="spellEnd"/>
-      <w:r>
-        <w:rPr>
-          <w:rFonts w:ascii="Arial" w:hAnsi="Arial" w:cs="Arial"/>
-          <w:sz w:val="24"/>
-          <w:szCs w:val="24"/>
-        </w:rPr>
-        <w:t xml:space="preserve">, Smart </w:t>
-      </w:r>
-      <w:proofErr w:type="spellStart"/>
-      <w:r>
-        <w:rPr>
-          <w:rFonts w:ascii="Arial" w:hAnsi="Arial" w:cs="Arial"/>
-          <w:sz w:val="24"/>
-          <w:szCs w:val="24"/>
-        </w:rPr>
-        <w:t>TVs</w:t>
-      </w:r>
-      <w:proofErr w:type="spellEnd"/>
-      <w:r>
-        <w:rPr>
-          <w:rFonts w:ascii="Arial" w:hAnsi="Arial" w:cs="Arial"/>
-          <w:sz w:val="24"/>
-          <w:szCs w:val="24"/>
-        </w:rPr>
-        <w:t xml:space="preserve">, </w:t>
-      </w:r>
-      <w:proofErr w:type="spellStart"/>
-      <w:r>
-        <w:rPr>
-          <w:rFonts w:ascii="Arial" w:hAnsi="Arial" w:cs="Arial"/>
-          <w:sz w:val="24"/>
-          <w:szCs w:val="24"/>
-        </w:rPr>
-        <w:t>etc</w:t>
-      </w:r>
-      <w:proofErr w:type="spellEnd"/>
-      <w:r>
-        <w:rPr>
-          <w:rFonts w:ascii="Arial" w:hAnsi="Arial" w:cs="Arial"/>
-          <w:sz w:val="24"/>
-          <w:szCs w:val="24"/>
-        </w:rPr>
-        <w:t xml:space="preserve">…). Aunque similares, iOS y Android son mundos diferentes y un desarrollador de aplicaciones Full </w:t>
-      </w:r>
-      <w:proofErr w:type="spellStart"/>
-      <w:r>
-        <w:rPr>
-          <w:rFonts w:ascii="Arial" w:hAnsi="Arial" w:cs="Arial"/>
-          <w:sz w:val="24"/>
-          <w:szCs w:val="24"/>
-        </w:rPr>
-        <w:t>Stack</w:t>
-      </w:r>
-      <w:proofErr w:type="spellEnd"/>
-      <w:r>
-        <w:rPr>
-          <w:rFonts w:ascii="Arial" w:hAnsi="Arial" w:cs="Arial"/>
-          <w:sz w:val="24"/>
-          <w:szCs w:val="24"/>
-        </w:rPr>
-        <w:t xml:space="preserve"> es capaz de crear productos para cualquier sistema operativo.</w:t>
+        <w:t>s la creación de aplicaciones para dispositivos móviles iOS y Android, así como dispositivos similares (Apple Watch, Smart TVs, etc…). Aunque similares, iOS y Android son mundos diferentes y un desarrollador de aplicaciones Full Stack es capaz de crear productos para cualquier sistema operativo.</w:t>
       </w:r>
     </w:p>
     <w:p>
@@ -1544,28 +1281,15 @@
           <w:szCs w:val="28"/>
         </w:rPr>
       </w:pPr>
-      <w:proofErr w:type="spellStart"/>
-      <w:proofErr w:type="gramStart"/>
-      <w:r>
-        <w:rPr>
-          <w:rFonts w:ascii="Arial" w:hAnsi="Arial" w:cs="Arial"/>
-          <w:color w:val="2957BD" w:themeColor="accent6" w:themeShade="BF"/>
-          <w:sz w:val="28"/>
-          <w:szCs w:val="28"/>
-        </w:rPr>
-        <w:t>IoT</w:t>
-      </w:r>
-      <w:proofErr w:type="spellEnd"/>
-      <w:r>
-        <w:rPr>
-          <w:rFonts w:ascii="Arial" w:hAnsi="Arial" w:cs="Arial"/>
-          <w:color w:val="2957BD" w:themeColor="accent6" w:themeShade="BF"/>
-          <w:sz w:val="28"/>
-          <w:szCs w:val="28"/>
-        </w:rPr>
-        <w:t>(</w:t>
-      </w:r>
-      <w:proofErr w:type="gramEnd"/>
+      <w:r>
+        <w:rPr>
+          <w:rFonts w:ascii="Arial" w:hAnsi="Arial" w:cs="Arial"/>
+          <w:color w:val="2957BD" w:themeColor="accent6" w:themeShade="BF"/>
+          <w:sz w:val="28"/>
+          <w:szCs w:val="28"/>
+        </w:rPr>
+        <w:t>IoT(</w:t>
+      </w:r>
       <w:r>
         <w:rPr>
           <w:rFonts w:ascii="Arial" w:hAnsi="Arial" w:cs="Arial"/>
@@ -1616,25 +1340,7 @@
           <w:sz w:val="24"/>
           <w:szCs w:val="24"/>
         </w:rPr>
-        <w:t xml:space="preserve">escribe la red de objetos físicos ("cosas") que llevan incorporados sensores, software y otras tecnologías con el fin de conectarse e intercambiar datos con otros dispositivos y sistemas a través de Internet. Estos dispositivos van desde objetos domésticos comunes hasta herramientas industriales sofisticadas. Con más de 7 mil millones de dispositivos </w:t>
-      </w:r>
-      <w:proofErr w:type="spellStart"/>
-      <w:r>
-        <w:rPr>
-          <w:rFonts w:ascii="Arial" w:hAnsi="Arial" w:cs="Arial"/>
-          <w:sz w:val="24"/>
-          <w:szCs w:val="24"/>
-        </w:rPr>
-        <w:t>IoT</w:t>
-      </w:r>
-      <w:proofErr w:type="spellEnd"/>
-      <w:r>
-        <w:rPr>
-          <w:rFonts w:ascii="Arial" w:hAnsi="Arial" w:cs="Arial"/>
-          <w:sz w:val="24"/>
-          <w:szCs w:val="24"/>
-        </w:rPr>
-        <w:t xml:space="preserve"> conectados </w:t>
+        <w:t xml:space="preserve">escribe la red de objetos físicos ("cosas") que llevan incorporados sensores, software y otras tecnologías con el fin de conectarse e intercambiar datos con otros dispositivos y sistemas a través de Internet. Estos dispositivos van desde objetos domésticos comunes hasta herramientas industriales sofisticadas. Con más de 7 mil millones de dispositivos IoT conectados </w:t>
       </w:r>
       <w:r>
         <w:rPr>
@@ -1643,23 +1349,7 @@
           <w:szCs w:val="24"/>
         </w:rPr>
         <w:lastRenderedPageBreak/>
-        <w:t xml:space="preserve">en la actualidad, los expertos prevén que este número aumentará a 10 mil millones para </w:t>
-      </w:r>
-      <w:r>
-        <w:rPr>
-          <w:rFonts w:ascii="Arial" w:hAnsi="Arial" w:cs="Arial"/>
-          <w:sz w:val="24"/>
-          <w:szCs w:val="24"/>
-        </w:rPr>
-        <w:t>los 2020 y 22 mil millones</w:t>
-      </w:r>
-      <w:r>
-        <w:rPr>
-          <w:rFonts w:ascii="Arial" w:hAnsi="Arial" w:cs="Arial"/>
-          <w:sz w:val="24"/>
-          <w:szCs w:val="24"/>
-        </w:rPr>
-        <w:t xml:space="preserve"> para el 2025.</w:t>
+        <w:t>en la actualidad, los expertos prevén que este número aumentará a 10 mil millones para los 2020 y 22 mil millones para el 2025.</w:t>
       </w:r>
     </w:p>
     <w:p>
@@ -1727,17 +1417,7 @@
           <w:sz w:val="28"/>
           <w:szCs w:val="28"/>
         </w:rPr>
-        <w:t xml:space="preserve">AI-ML (inteligencia artificial y machine </w:t>
-      </w:r>
-      <w:proofErr w:type="spellStart"/>
-      <w:r>
-        <w:rPr>
-          <w:rFonts w:ascii="Arial" w:hAnsi="Arial" w:cs="Arial"/>
-          <w:color w:val="2957BD" w:themeColor="accent6" w:themeShade="BF"/>
-          <w:sz w:val="28"/>
-          <w:szCs w:val="28"/>
-        </w:rPr>
-        <w:t>le</w:t>
+        <w:t>AI-ML (inteligencia artificial y machine le</w:t>
       </w:r>
       <w:r>
         <w:rPr>
@@ -1755,17 +1435,7 @@
           <w:sz w:val="28"/>
           <w:szCs w:val="28"/>
         </w:rPr>
-        <w:t>rning</w:t>
-      </w:r>
-      <w:proofErr w:type="spellEnd"/>
-      <w:r>
-        <w:rPr>
-          <w:rFonts w:ascii="Arial" w:hAnsi="Arial" w:cs="Arial"/>
-          <w:color w:val="2957BD" w:themeColor="accent6" w:themeShade="BF"/>
-          <w:sz w:val="28"/>
-          <w:szCs w:val="28"/>
-        </w:rPr>
-        <w:t>)</w:t>
+        <w:t>rning)</w:t>
       </w:r>
       <w:r>
         <w:rPr>
@@ -1791,25 +1461,7 @@
           <w:sz w:val="24"/>
           <w:szCs w:val="24"/>
         </w:rPr>
-        <w:t xml:space="preserve">IA (Inteligencia Artificial): una máquina que es capaz de imitar el razonamiento humano. ML (Machine </w:t>
-      </w:r>
-      <w:proofErr w:type="spellStart"/>
-      <w:r>
-        <w:rPr>
-          <w:rFonts w:ascii="Arial" w:hAnsi="Arial" w:cs="Arial"/>
-          <w:sz w:val="24"/>
-          <w:szCs w:val="24"/>
-        </w:rPr>
-        <w:t>Learning</w:t>
-      </w:r>
-      <w:proofErr w:type="spellEnd"/>
-      <w:r>
-        <w:rPr>
-          <w:rFonts w:ascii="Arial" w:hAnsi="Arial" w:cs="Arial"/>
-          <w:sz w:val="24"/>
-          <w:szCs w:val="24"/>
-        </w:rPr>
-        <w:t>): un subconjunto de Inteligencia Artificial donde las personas «entrenan» a las máquinas para reconocer patrones basados en datos y hacer sus predicciones</w:t>
+        <w:t>IA (Inteligencia Artificial): una máquina que es capaz de imitar el razonamiento humano. ML (Machine Learning): un subconjunto de Inteligencia Artificial donde las personas «entrenan» a las máquinas para reconocer patrones basados en datos y hacer sus predicciones</w:t>
       </w:r>
       <w:r>
         <w:t>.</w:t>
@@ -1859,15 +1511,7 @@
           <w:sz w:val="24"/>
           <w:szCs w:val="24"/>
         </w:rPr>
-        <w:t>E</w:t>
-      </w:r>
-      <w:r>
-        <w:rPr>
-          <w:rFonts w:ascii="Arial" w:hAnsi="Arial" w:cs="Arial"/>
-          <w:sz w:val="24"/>
-          <w:szCs w:val="24"/>
-        </w:rPr>
-        <w:t>s el proceso de creación de un videojuego, desde el concepto inicial hasta el videojuego en su versión final. Es una actividad multidisciplinaria, que involucra profesionales de la programación, diseño gráfico, animación, sonido, música, actuación, etc.</w:t>
+        <w:t>Es el proceso de creación de un videojuego, desde el concepto inicial hasta el videojuego en su versión final. Es una actividad multidisciplinaria, que involucra profesionales de la programación, diseño gráfico, animación, sonido, música, actuación, etc.</w:t>
       </w:r>
     </w:p>
     <w:p>
@@ -1985,7 +1629,6 @@
           <w:szCs w:val="28"/>
         </w:rPr>
       </w:pPr>
-      <w:proofErr w:type="spellStart"/>
       <w:r>
         <w:rPr>
           <w:rFonts w:ascii="Arial" w:hAnsi="Arial" w:cs="Arial"/>
@@ -2013,7 +1656,6 @@
         </w:rPr>
         <w:t>os</w:t>
       </w:r>
-      <w:proofErr w:type="spellEnd"/>
       <w:r>
         <w:rPr>
           <w:rFonts w:ascii="Arial" w:hAnsi="Arial" w:cs="Arial"/>
@@ -2041,7 +1683,6 @@
           <w:szCs w:val="28"/>
         </w:rPr>
       </w:pPr>
-      <w:proofErr w:type="gramStart"/>
       <w:r>
         <w:rPr>
           <w:rFonts w:ascii="Arial" w:hAnsi="Arial" w:cs="Arial"/>
@@ -2058,37 +1699,7 @@
           <w:sz w:val="28"/>
           <w:szCs w:val="28"/>
         </w:rPr>
-        <w:t>(</w:t>
-      </w:r>
-      <w:proofErr w:type="gramEnd"/>
-      <w:r>
-        <w:rPr>
-          <w:rFonts w:ascii="Arial" w:hAnsi="Arial" w:cs="Arial"/>
-          <w:color w:val="2957BD" w:themeColor="accent6" w:themeShade="BF"/>
-          <w:sz w:val="28"/>
-          <w:szCs w:val="28"/>
-        </w:rPr>
-        <w:t xml:space="preserve">sistemas </w:t>
-      </w:r>
-      <w:proofErr w:type="spellStart"/>
-      <w:r>
-        <w:rPr>
-          <w:rFonts w:ascii="Arial" w:hAnsi="Arial" w:cs="Arial"/>
-          <w:color w:val="2957BD" w:themeColor="accent6" w:themeShade="BF"/>
-          <w:sz w:val="28"/>
-          <w:szCs w:val="28"/>
-        </w:rPr>
-        <w:t>operátivos</w:t>
-      </w:r>
-      <w:proofErr w:type="spellEnd"/>
-      <w:r>
-        <w:rPr>
-          <w:rFonts w:ascii="Arial" w:hAnsi="Arial" w:cs="Arial"/>
-          <w:color w:val="2957BD" w:themeColor="accent6" w:themeShade="BF"/>
-          <w:sz w:val="28"/>
-          <w:szCs w:val="28"/>
-        </w:rPr>
-        <w:t xml:space="preserve">): </w:t>
+        <w:t xml:space="preserve">(sistemas operátivos): </w:t>
       </w:r>
       <w:r>
         <w:rPr>
@@ -2108,25 +1719,14 @@
           <w:szCs w:val="28"/>
         </w:rPr>
       </w:pPr>
-      <w:proofErr w:type="spellStart"/>
-      <w:r>
-        <w:rPr>
-          <w:rFonts w:ascii="Arial" w:hAnsi="Arial" w:cs="Arial"/>
-          <w:color w:val="2957BD" w:themeColor="accent6" w:themeShade="BF"/>
-          <w:sz w:val="28"/>
-          <w:szCs w:val="28"/>
-        </w:rPr>
-        <w:t>Testing</w:t>
-      </w:r>
-      <w:proofErr w:type="spellEnd"/>
-      <w:r>
-        <w:rPr>
-          <w:rFonts w:ascii="Arial" w:hAnsi="Arial" w:cs="Arial"/>
-          <w:color w:val="2957BD" w:themeColor="accent6" w:themeShade="BF"/>
-          <w:sz w:val="28"/>
-          <w:szCs w:val="28"/>
-        </w:rPr>
-        <w:t>-QA</w:t>
+      <w:r>
+        <w:rPr>
+          <w:rFonts w:ascii="Arial" w:hAnsi="Arial" w:cs="Arial"/>
+          <w:color w:val="2957BD" w:themeColor="accent6" w:themeShade="BF"/>
+          <w:sz w:val="28"/>
+          <w:szCs w:val="28"/>
+        </w:rPr>
+        <w:t>Testing-QA</w:t>
       </w:r>
       <w:r>
         <w:rPr>
@@ -2143,25 +1743,7 @@
           <w:sz w:val="24"/>
           <w:szCs w:val="24"/>
         </w:rPr>
-        <w:t xml:space="preserve">Un </w:t>
-      </w:r>
-      <w:proofErr w:type="spellStart"/>
-      <w:r>
-        <w:rPr>
-          <w:rFonts w:ascii="Arial" w:hAnsi="Arial" w:cs="Arial"/>
-          <w:sz w:val="24"/>
-          <w:szCs w:val="24"/>
-        </w:rPr>
-        <w:t>tester</w:t>
-      </w:r>
-      <w:proofErr w:type="spellEnd"/>
-      <w:r>
-        <w:rPr>
-          <w:rFonts w:ascii="Arial" w:hAnsi="Arial" w:cs="Arial"/>
-          <w:sz w:val="24"/>
-          <w:szCs w:val="24"/>
-        </w:rPr>
-        <w:t xml:space="preserve"> es una persona que prueba software o proyectos similares en busca de errores, defectos o cualquier problema que pueda encontrar el usuario final</w:t>
+        <w:t>Un tester es una persona que prueba software o proyectos similares en busca de errores, defectos o cualquier problema que pueda encontrar el usuario final</w:t>
       </w:r>
       <w:r>
         <w:t>.</w:t>
@@ -2443,6 +2025,71 @@
           <w:szCs w:val="28"/>
         </w:rPr>
         <w:t>.</w:t>
+      </w:r>
+    </w:p>
+    <w:p>
+      <w:pPr>
+        <w:rPr>
+          <w:rFonts w:ascii="Arial" w:hAnsi="Arial" w:cs="Arial"/>
+          <w:color w:val="2957BD" w:themeColor="accent6" w:themeShade="BF"/>
+          <w:sz w:val="28"/>
+          <w:szCs w:val="28"/>
+          <w:u w:val="single"/>
+        </w:rPr>
+      </w:pPr>
+      <w:r>
+        <w:rPr>
+          <w:noProof/>
+        </w:rPr>
+        <w:lastRenderedPageBreak/>
+        <w:drawing>
+          <wp:inline distT="0" distB="0" distL="0" distR="0" wp14:anchorId="7E7E9CDA" wp14:editId="57A08EEA">
+            <wp:extent cx="5594452" cy="3145376"/>
+            <wp:effectExtent l="0" t="0" r="6350" b="0"/>
+            <wp:docPr id="7" name="Imagen 7"/>
+            <wp:cNvGraphicFramePr>
+              <a:graphicFrameLocks xmlns:a="http://schemas.openxmlformats.org/drawingml/2006/main" noChangeAspect="1"/>
+            </wp:cNvGraphicFramePr>
+            <a:graphic xmlns:a="http://schemas.openxmlformats.org/drawingml/2006/main">
+              <a:graphicData uri="http://schemas.openxmlformats.org/drawingml/2006/picture">
+                <pic:pic xmlns:pic="http://schemas.openxmlformats.org/drawingml/2006/picture">
+                  <pic:nvPicPr>
+                    <pic:cNvPr id="0" name="Picture 1"/>
+                    <pic:cNvPicPr>
+                      <a:picLocks noChangeAspect="1" noChangeArrowheads="1"/>
+                    </pic:cNvPicPr>
+                  </pic:nvPicPr>
+                  <pic:blipFill>
+                    <a:blip r:embed="rId10" cstate="print">
+                      <a:extLst>
+                        <a:ext uri="{28A0092B-C50C-407E-A947-70E740481C1C}">
+                          <a14:useLocalDpi xmlns:a14="http://schemas.microsoft.com/office/drawing/2010/main" val="0"/>
+                        </a:ext>
+                      </a:extLst>
+                    </a:blip>
+                    <a:srcRect/>
+                    <a:stretch>
+                      <a:fillRect/>
+                    </a:stretch>
+                  </pic:blipFill>
+                  <pic:spPr bwMode="auto">
+                    <a:xfrm>
+                      <a:off x="0" y="0"/>
+                      <a:ext cx="5598645" cy="3147733"/>
+                    </a:xfrm>
+                    <a:prstGeom prst="rect">
+                      <a:avLst/>
+                    </a:prstGeom>
+                    <a:noFill/>
+                    <a:ln>
+                      <a:noFill/>
+                    </a:ln>
+                  </pic:spPr>
+                </pic:pic>
+              </a:graphicData>
+            </a:graphic>
+          </wp:inline>
+        </w:drawing>
       </w:r>
     </w:p>
     <w:sectPr>

</xml_diff>